<commit_message>
add linha sobre timidity para notas musicais com midi
</commit_message>
<xml_diff>
--- a/PlayerStage/Tutorial-Configurando_imagem_Raspbian_na_Raspberry.docx
+++ b/PlayerStage/Tutorial-Configurando_imagem_Raspbian_na_Raspberry.docx
@@ -116,6 +116,7 @@
         <w:r>
           <w:rPr>
             <w:rStyle w:val="style16"/>
+            <w:rStyle w:val="style16"/>
             <w:b/>
             <w:color w:val="1155CC"/>
             <w:u w:val="single"/>
@@ -290,6 +291,7 @@
       <w:r>
         <w:rPr>
           <w:rStyle w:val="style16"/>
+          <w:rStyle w:val="style16"/>
           <w:b/>
           <w:color w:val="1155CC"/>
           <w:sz w:val="19"/>
@@ -311,7 +313,7 @@
           <w:numId w:val="3"/>
         </w:numPr>
         <w:spacing w:after="0" w:before="0"/>
-        <w:ind w:hanging="360" w:left="720" w:right="0"/>
+        <w:ind w:firstLine="360" w:left="720" w:right="0"/>
         <w:contextualSpacing/>
       </w:pPr>
       <w:r>
@@ -506,6 +508,7 @@
         <w:r>
           <w:rPr>
             <w:rStyle w:val="style16"/>
+            <w:rStyle w:val="style16"/>
           </w:rPr>
           <w:t>https://github.com/lsa-pucrs/Player</w:t>
         </w:r>
@@ -549,6 +552,7 @@
       <w:hyperlink r:id="rId4">
         <w:r>
           <w:rPr>
+            <w:rStyle w:val="style16"/>
             <w:rStyle w:val="style16"/>
             <w:b/>
             <w:color w:val="1155CC"/>
@@ -883,15 +887,7 @@
       </w:pPr>
       <w:r>
         <w:rPr/>
-        <w:t>3) Baixar o patch “player_3.0.2_14.04.patch”</w:t>
-      </w:r>
-      <w:r>
-        <w:rPr/>
-        <w:t xml:space="preserve">(no link abaixo) </w:t>
-      </w:r>
-      <w:r>
-        <w:rPr/>
-        <w:t>e aplicar ele no player:</w:t>
+        <w:t>3) Baixar o patch “player_3.0.2_14.04.patch”(no link abaixo) e aplicar ele no player:</w:t>
       </w:r>
     </w:p>
     <w:p>
@@ -904,6 +900,7 @@
         <w:r>
           <w:rPr>
             <w:rStyle w:val="style17"/>
+            <w:rStyle w:val="style16"/>
           </w:rPr>
           <w:t>https://github.com/lsa-pucrs/Player/raw/master/patch/install/player_3.0.2_14.04.patch</w:t>
         </w:r>
@@ -917,7 +914,7 @@
           <w:numId w:val="4"/>
         </w:numPr>
         <w:spacing w:after="0" w:before="0"/>
-        <w:ind w:hanging="360" w:left="720" w:right="0"/>
+        <w:ind w:firstLine="360" w:left="720" w:right="0"/>
         <w:contextualSpacing/>
       </w:pPr>
       <w:r>
@@ -933,7 +930,7 @@
           <w:numId w:val="4"/>
         </w:numPr>
         <w:spacing w:after="0" w:before="0"/>
-        <w:ind w:hanging="360" w:left="720" w:right="0"/>
+        <w:ind w:firstLine="360" w:left="720" w:right="0"/>
         <w:contextualSpacing/>
       </w:pPr>
       <w:r>
@@ -1090,7 +1087,7 @@
           <w:numId w:val="6"/>
         </w:numPr>
         <w:spacing w:after="0" w:before="0"/>
-        <w:ind w:hanging="360" w:left="720" w:right="0"/>
+        <w:ind w:firstLine="360" w:left="720" w:right="0"/>
         <w:contextualSpacing/>
       </w:pPr>
       <w:r>
@@ -1106,7 +1103,7 @@
           <w:numId w:val="1"/>
         </w:numPr>
         <w:spacing w:after="0" w:before="0"/>
-        <w:ind w:hanging="360" w:left="1440" w:right="0"/>
+        <w:ind w:firstLine="1080" w:left="1440" w:right="0"/>
         <w:contextualSpacing/>
       </w:pPr>
       <w:r>
@@ -1174,14 +1171,7 @@
         <w:br/>
         <w:t>export LD_LIBRARY_PATH=$LD_LIBRARY_PATH:"/usr/local/lib":"/usr/local/lib64"</w:t>
         <w:br/>
-      </w:r>
-      <w:r>
-        <w:rPr/>
-        <w:t>gmail</w:t>
-      </w:r>
-      <w:r>
-        <w:rPr/>
-        <w:t>export PLAYERPATH="/usr/local/lib":"/usr/local/lib64"</w:t>
+        <w:t>gmailexport PLAYERPATH="/usr/local/lib":"/usr/local/lib64"</w:t>
         <w:br/>
         <w:t>export STAGEPATH="/usr/local/lib":"/usr/local/lib64”</w:t>
       </w:r>
@@ -1366,6 +1356,7 @@
         <w:r>
           <w:rPr>
             <w:rStyle w:val="style16"/>
+            <w:rStyle w:val="style16"/>
             <w:color w:val="1155CC"/>
             <w:u w:val="single"/>
           </w:rPr>
@@ -1711,6 +1702,7 @@
       <w:hyperlink r:id="rId7">
         <w:r>
           <w:rPr>
+            <w:rStyle w:val="style16"/>
             <w:rStyle w:val="style16"/>
             <w:b/>
             <w:color w:val="1155CC"/>
@@ -1959,6 +1951,7 @@
         </w:rPr>
         <w:t>Atenção:</w:t>
       </w:r>
+      <w:bookmarkStart w:id="0" w:name="__DdeLink__421_1775562087"/>
       <w:r>
         <w:rPr>
           <w:b/>
@@ -1978,13 +1971,119 @@
           <w:insideV w:val="none"/>
         </w:pBdr>
       </w:pPr>
-      <w:r>
-        <w:rPr/>
-      </w:r>
-    </w:p>
-    <w:p>
-      <w:pPr>
-        <w:pStyle w:val="style0"/>
+      <w:bookmarkEnd w:id="0"/>
+      <w:r>
+        <w:rPr/>
+      </w:r>
+    </w:p>
+    <w:p>
+      <w:pPr>
+        <w:pStyle w:val="style0"/>
+        <w:spacing w:after="0" w:before="0"/>
+        <w:contextualSpacing w:val="false"/>
+      </w:pPr>
+      <w:r>
+        <w:rPr/>
+      </w:r>
+    </w:p>
+    <w:p>
+      <w:pPr>
+        <w:pStyle w:val="style0"/>
+        <w:spacing w:after="0" w:before="0"/>
+        <w:contextualSpacing w:val="false"/>
+      </w:pPr>
+      <w:r>
+        <w:rPr/>
+      </w:r>
+    </w:p>
+    <w:p>
+      <w:pPr>
+        <w:pStyle w:val="style0"/>
+        <w:spacing w:after="0" w:before="0"/>
+        <w:contextualSpacing w:val="false"/>
+      </w:pPr>
+      <w:r>
+        <w:rPr>
+          <w:b/>
+          <w:bCs/>
+        </w:rPr>
+        <w:t>Instalar o TIMIDITY para poder usar os canais virtuais de MIDI (Virtual MIDI Port) e usar notas musicais no autofalante</w:t>
+      </w:r>
+    </w:p>
+    <w:p>
+      <w:pPr>
+        <w:pStyle w:val="style0"/>
+        <w:spacing w:after="0" w:before="0"/>
+        <w:contextualSpacing w:val="false"/>
+      </w:pPr>
+      <w:bookmarkStart w:id="1" w:name="docs-internal-guid-8c6dc6e4-fb5a-5113-caf9-6875e524a1b0"/>
+      <w:bookmarkEnd w:id="1"/>
+      <w:r>
+        <w:rPr>
+          <w:rFonts w:ascii="Arial" w:hAnsi="Arial"/>
+          <w:b w:val="false"/>
+          <w:i w:val="false"/>
+          <w:caps w:val="false"/>
+          <w:smallCaps w:val="false"/>
+          <w:strike w:val="false"/>
+          <w:dstrike w:val="false"/>
+          <w:color w:val="000000"/>
+          <w:sz w:val="21"/>
+          <w:u w:val="none"/>
+          <w:effect w:val="none"/>
+          <w:shd w:fill="auto" w:val="clear"/>
+        </w:rPr>
+        <w:t>$</w:t>
+      </w:r>
+      <w:r>
+        <w:rPr>
+          <w:rFonts w:ascii="Arial" w:hAnsi="Arial"/>
+          <w:b w:val="false"/>
+          <w:i w:val="false"/>
+          <w:caps w:val="false"/>
+          <w:smallCaps w:val="false"/>
+          <w:strike w:val="false"/>
+          <w:dstrike w:val="false"/>
+          <w:color w:val="000000"/>
+          <w:sz w:val="21"/>
+          <w:u w:val="none"/>
+          <w:effect w:val="none"/>
+          <w:shd w:fill="auto" w:val="clear"/>
+        </w:rPr>
+        <w:t>sudo apt-get install timidity</w:t>
+      </w:r>
+    </w:p>
+    <w:p>
+      <w:pPr>
+        <w:pStyle w:val="style0"/>
+        <w:spacing w:after="0" w:before="0"/>
+        <w:contextualSpacing w:val="false"/>
+      </w:pPr>
+      <w:r>
+        <w:rPr/>
+      </w:r>
+    </w:p>
+    <w:p>
+      <w:pPr>
+        <w:pStyle w:val="style0"/>
+        <w:spacing w:after="0" w:before="0"/>
+        <w:contextualSpacing w:val="false"/>
+      </w:pPr>
+      <w:r>
+        <w:rPr/>
+      </w:r>
+    </w:p>
+    <w:p>
+      <w:pPr>
+        <w:pStyle w:val="style0"/>
+        <w:pBdr>
+          <w:top w:color="00000A" w:space="0" w:sz="4" w:val="single"/>
+          <w:left w:val="none"/>
+          <w:bottom w:val="none"/>
+          <w:insideH w:val="none"/>
+          <w:right w:val="none"/>
+          <w:insideV w:val="none"/>
+        </w:pBdr>
         <w:spacing w:after="0" w:before="0"/>
         <w:contextualSpacing w:val="false"/>
       </w:pPr>
@@ -2034,6 +2133,7 @@
       <w:hyperlink r:id="rId8">
         <w:r>
           <w:rPr>
+            <w:rStyle w:val="style16"/>
             <w:rStyle w:val="style16"/>
             <w:b/>
             <w:color w:val="1155CC"/>
@@ -2136,7 +2236,7 @@
           <w:numId w:val="2"/>
         </w:numPr>
         <w:spacing w:after="0" w:before="0"/>
-        <w:ind w:hanging="360" w:left="720" w:right="0"/>
+        <w:ind w:firstLine="360" w:left="720" w:right="0"/>
         <w:contextualSpacing/>
       </w:pPr>
       <w:r>
@@ -2347,7 +2447,7 @@
           <w:numId w:val="5"/>
         </w:numPr>
         <w:spacing w:after="0" w:before="0"/>
-        <w:ind w:hanging="360" w:left="720" w:right="0"/>
+        <w:ind w:firstLine="360" w:left="720" w:right="0"/>
         <w:contextualSpacing/>
       </w:pPr>
       <w:r>
@@ -2545,7 +2645,7 @@
           <w:numId w:val="2"/>
         </w:numPr>
         <w:spacing w:after="0" w:before="0"/>
-        <w:ind w:hanging="360" w:left="720" w:right="0"/>
+        <w:ind w:firstLine="360" w:left="720" w:right="0"/>
         <w:contextualSpacing/>
       </w:pPr>
       <w:r>
@@ -2696,7 +2796,7 @@
           <w:numId w:val="5"/>
         </w:numPr>
         <w:spacing w:after="0" w:before="0"/>
-        <w:ind w:hanging="360" w:left="720" w:right="0"/>
+        <w:ind w:firstLine="360" w:left="720" w:right="0"/>
         <w:contextualSpacing/>
       </w:pPr>
       <w:r>
@@ -3290,6 +3390,7 @@
         <w:r>
           <w:rPr>
             <w:rStyle w:val="style16"/>
+            <w:rStyle w:val="style16"/>
             <w:color w:val="1155CC"/>
             <w:u w:val="single"/>
           </w:rPr>
@@ -3395,6 +3496,7 @@
       <w:hyperlink r:id="rId10">
         <w:r>
           <w:rPr>
+            <w:rStyle w:val="style16"/>
             <w:rStyle w:val="style16"/>
             <w:color w:val="1155CC"/>
             <w:u w:val="single"/>
@@ -3413,6 +3515,7 @@
         <w:r>
           <w:rPr>
             <w:rStyle w:val="style16"/>
+            <w:rStyle w:val="style16"/>
             <w:color w:val="1155CC"/>
             <w:u w:val="single"/>
           </w:rPr>
@@ -3525,6 +3628,7 @@
       <w:hyperlink r:id="rId12">
         <w:r>
           <w:rPr>
+            <w:rStyle w:val="style16"/>
             <w:rStyle w:val="style16"/>
             <w:color w:val="1155CC"/>
             <w:u w:val="single"/>
@@ -3544,6 +3648,7 @@
         <w:r>
           <w:rPr>
             <w:rStyle w:val="style16"/>
+            <w:rStyle w:val="style16"/>
             <w:color w:val="1155CC"/>
             <w:u w:val="single"/>
           </w:rPr>
@@ -3590,6 +3695,7 @@
       <w:hyperlink r:id="rId14">
         <w:r>
           <w:rPr>
+            <w:rStyle w:val="style16"/>
             <w:rStyle w:val="style16"/>
             <w:color w:val="1155CC"/>
             <w:u w:val="single"/>
@@ -3762,6 +3868,7 @@
         <w:r>
           <w:rPr>
             <w:rStyle w:val="style16"/>
+            <w:rStyle w:val="style16"/>
             <w:color w:val="1155CC"/>
             <w:u w:val="single"/>
           </w:rPr>
@@ -3801,6 +3908,7 @@
       <w:hyperlink r:id="rId16">
         <w:r>
           <w:rPr>
+            <w:rStyle w:val="style16"/>
             <w:rStyle w:val="style16"/>
             <w:color w:val="1155CC"/>
             <w:u w:val="single"/>
@@ -3842,6 +3950,7 @@
         <w:r>
           <w:rPr>
             <w:rStyle w:val="style16"/>
+            <w:rStyle w:val="style16"/>
             <w:color w:val="1155CC"/>
             <w:u w:val="single"/>
           </w:rPr>
@@ -3881,6 +3990,7 @@
       <w:hyperlink r:id="rId18">
         <w:r>
           <w:rPr>
+            <w:rStyle w:val="style16"/>
             <w:rStyle w:val="style16"/>
             <w:color w:val="1155CC"/>
             <w:u w:val="single"/>
@@ -3926,6 +4036,7 @@
         <w:r>
           <w:rPr>
             <w:rStyle w:val="style16"/>
+            <w:rStyle w:val="style16"/>
             <w:color w:val="1155CC"/>
             <w:u w:val="single"/>
           </w:rPr>
@@ -3965,6 +4076,7 @@
       <w:hyperlink r:id="rId20">
         <w:r>
           <w:rPr>
+            <w:rStyle w:val="style16"/>
             <w:rStyle w:val="style16"/>
             <w:color w:val="1155CC"/>
             <w:u w:val="single"/>
@@ -4006,6 +4118,7 @@
         <w:r>
           <w:rPr>
             <w:rStyle w:val="style16"/>
+            <w:rStyle w:val="style16"/>
             <w:color w:val="1155CC"/>
             <w:u w:val="single"/>
           </w:rPr>
@@ -4278,7 +4391,7 @@
       <w:pgNumType w:fmt="decimal"/>
       <w:formProt w:val="false"/>
       <w:textDirection w:val="lrTb"/>
-      <w:docGrid w:charSpace="4096" w:linePitch="240" w:type="default"/>
+      <w:docGrid w:charSpace="8192" w:linePitch="260" w:type="default"/>
     </w:sectPr>
   </w:body>
 </w:document>
@@ -5124,99 +5237,119 @@
   </w:style>
   <w:style w:styleId="style1" w:type="paragraph">
     <w:name w:val="Heading 1"/>
-    <w:basedOn w:val="style23"/>
     <w:next w:val="style1"/>
     <w:pPr>
       <w:keepNext/>
       <w:keepLines/>
+      <w:widowControl w:val="false"/>
+      <w:suppressAutoHyphens w:val="true"/>
       <w:spacing w:after="120" w:before="400" w:line="100" w:lineRule="atLeast"/>
       <w:contextualSpacing/>
     </w:pPr>
     <w:rPr>
+      <w:rFonts w:ascii="Times New Roman" w:cs="Lohit Hindi" w:eastAsia="Droid Sans Fallback" w:hAnsi="Times New Roman"/>
+      <w:color w:val="auto"/>
       <w:sz w:val="40"/>
       <w:szCs w:val="40"/>
+      <w:lang w:bidi="hi-IN" w:eastAsia="zh-CN" w:val="pt-BR"/>
     </w:rPr>
   </w:style>
   <w:style w:styleId="style2" w:type="paragraph">
     <w:name w:val="Heading 2"/>
-    <w:basedOn w:val="style23"/>
     <w:next w:val="style2"/>
     <w:pPr>
       <w:keepNext/>
       <w:keepLines/>
+      <w:widowControl w:val="false"/>
+      <w:suppressAutoHyphens w:val="true"/>
       <w:spacing w:after="120" w:before="360" w:line="100" w:lineRule="atLeast"/>
       <w:contextualSpacing/>
     </w:pPr>
     <w:rPr>
+      <w:rFonts w:ascii="Times New Roman" w:cs="Lohit Hindi" w:eastAsia="Droid Sans Fallback" w:hAnsi="Times New Roman"/>
       <w:b w:val="false"/>
+      <w:color w:val="auto"/>
       <w:sz w:val="32"/>
       <w:szCs w:val="32"/>
+      <w:lang w:bidi="hi-IN" w:eastAsia="zh-CN" w:val="pt-BR"/>
     </w:rPr>
   </w:style>
   <w:style w:styleId="style3" w:type="paragraph">
     <w:name w:val="Heading 3"/>
-    <w:basedOn w:val="style23"/>
     <w:next w:val="style3"/>
     <w:pPr>
       <w:keepNext/>
       <w:keepLines/>
+      <w:widowControl w:val="false"/>
+      <w:suppressAutoHyphens w:val="true"/>
       <w:spacing w:after="80" w:before="320" w:line="100" w:lineRule="atLeast"/>
       <w:contextualSpacing/>
     </w:pPr>
     <w:rPr>
+      <w:rFonts w:ascii="Times New Roman" w:cs="Lohit Hindi" w:eastAsia="Droid Sans Fallback" w:hAnsi="Times New Roman"/>
       <w:b w:val="false"/>
       <w:color w:val="434343"/>
       <w:sz w:val="28"/>
       <w:szCs w:val="28"/>
+      <w:lang w:bidi="hi-IN" w:eastAsia="zh-CN" w:val="pt-BR"/>
     </w:rPr>
   </w:style>
   <w:style w:styleId="style4" w:type="paragraph">
     <w:name w:val="Heading 4"/>
-    <w:basedOn w:val="style23"/>
     <w:next w:val="style4"/>
     <w:pPr>
       <w:keepNext/>
       <w:keepLines/>
+      <w:widowControl w:val="false"/>
+      <w:suppressAutoHyphens w:val="true"/>
       <w:spacing w:after="80" w:before="280" w:line="100" w:lineRule="atLeast"/>
       <w:contextualSpacing/>
     </w:pPr>
     <w:rPr>
+      <w:rFonts w:ascii="Times New Roman" w:cs="Lohit Hindi" w:eastAsia="Droid Sans Fallback" w:hAnsi="Times New Roman"/>
       <w:color w:val="666666"/>
       <w:sz w:val="24"/>
       <w:szCs w:val="24"/>
+      <w:lang w:bidi="hi-IN" w:eastAsia="zh-CN" w:val="pt-BR"/>
     </w:rPr>
   </w:style>
   <w:style w:styleId="style5" w:type="paragraph">
     <w:name w:val="Heading 5"/>
-    <w:basedOn w:val="style23"/>
     <w:next w:val="style5"/>
     <w:pPr>
       <w:keepNext/>
       <w:keepLines/>
+      <w:widowControl w:val="false"/>
+      <w:suppressAutoHyphens w:val="true"/>
       <w:spacing w:after="80" w:before="240" w:line="100" w:lineRule="atLeast"/>
       <w:contextualSpacing/>
     </w:pPr>
     <w:rPr>
+      <w:rFonts w:ascii="Times New Roman" w:cs="Lohit Hindi" w:eastAsia="Droid Sans Fallback" w:hAnsi="Times New Roman"/>
       <w:color w:val="666666"/>
       <w:sz w:val="22"/>
       <w:szCs w:val="22"/>
+      <w:lang w:bidi="hi-IN" w:eastAsia="zh-CN" w:val="pt-BR"/>
     </w:rPr>
   </w:style>
   <w:style w:styleId="style6" w:type="paragraph">
     <w:name w:val="Heading 6"/>
-    <w:basedOn w:val="style23"/>
     <w:next w:val="style6"/>
     <w:pPr>
       <w:keepNext/>
       <w:keepLines/>
+      <w:widowControl w:val="false"/>
+      <w:suppressAutoHyphens w:val="true"/>
       <w:spacing w:after="80" w:before="240" w:line="100" w:lineRule="atLeast"/>
       <w:contextualSpacing/>
     </w:pPr>
     <w:rPr>
+      <w:rFonts w:ascii="Times New Roman" w:cs="Lohit Hindi" w:eastAsia="Droid Sans Fallback" w:hAnsi="Times New Roman"/>
       <w:i/>
       <w:color w:val="666666"/>
       <w:sz w:val="22"/>
       <w:szCs w:val="22"/>
+      <w:lang w:bidi="hi-IN" w:eastAsia="zh-CN" w:val="pt-BR"/>
     </w:rPr>
   </w:style>
   <w:style w:styleId="style15" w:type="character">
@@ -5244,10 +5377,17 @@
       <w:lang w:bidi="zxx-" w:eastAsia="zxx-" w:val="zxx-"/>
     </w:rPr>
   </w:style>
-  <w:style w:styleId="style18" w:type="paragraph">
+  <w:style w:styleId="style18" w:type="character">
+    <w:name w:val="ListLabel 2"/>
+    <w:next w:val="style18"/>
+    <w:rPr>
+      <w:u w:val="none"/>
+    </w:rPr>
+  </w:style>
+  <w:style w:styleId="style19" w:type="paragraph">
     <w:name w:val="Heading"/>
     <w:basedOn w:val="style0"/>
-    <w:next w:val="style19"/>
+    <w:next w:val="style20"/>
     <w:pPr>
       <w:keepNext/>
       <w:spacing w:after="120" w:before="240"/>
@@ -5259,29 +5399,29 @@
       <w:szCs w:val="28"/>
     </w:rPr>
   </w:style>
-  <w:style w:styleId="style19" w:type="paragraph">
+  <w:style w:styleId="style20" w:type="paragraph">
     <w:name w:val="Text Body"/>
     <w:basedOn w:val="style0"/>
-    <w:next w:val="style19"/>
+    <w:next w:val="style20"/>
     <w:pPr>
       <w:spacing w:after="120" w:before="0"/>
       <w:contextualSpacing w:val="false"/>
     </w:pPr>
     <w:rPr/>
   </w:style>
-  <w:style w:styleId="style20" w:type="paragraph">
+  <w:style w:styleId="style21" w:type="paragraph">
     <w:name w:val="List"/>
-    <w:basedOn w:val="style19"/>
-    <w:next w:val="style20"/>
+    <w:basedOn w:val="style20"/>
+    <w:next w:val="style21"/>
     <w:pPr/>
     <w:rPr>
       <w:rFonts w:cs="Lohit Hindi"/>
     </w:rPr>
   </w:style>
-  <w:style w:styleId="style21" w:type="paragraph">
+  <w:style w:styleId="style22" w:type="paragraph">
     <w:name w:val="Caption"/>
     <w:basedOn w:val="style0"/>
-    <w:next w:val="style21"/>
+    <w:next w:val="style22"/>
     <w:pPr>
       <w:suppressLineNumbers/>
       <w:spacing w:after="120" w:before="120"/>
@@ -5295,10 +5435,10 @@
       <w:szCs w:val="24"/>
     </w:rPr>
   </w:style>
-  <w:style w:styleId="style22" w:type="paragraph">
+  <w:style w:styleId="style23" w:type="paragraph">
     <w:name w:val="Index"/>
     <w:basedOn w:val="style0"/>
-    <w:next w:val="style22"/>
+    <w:next w:val="style23"/>
     <w:pPr>
       <w:suppressLineNumbers/>
     </w:pPr>
@@ -5306,9 +5446,9 @@
       <w:rFonts w:cs="Lohit Hindi"/>
     </w:rPr>
   </w:style>
-  <w:style w:styleId="style23" w:type="paragraph">
+  <w:style w:styleId="style24" w:type="paragraph">
     <w:name w:val="LO-normal"/>
-    <w:next w:val="style23"/>
+    <w:next w:val="style24"/>
     <w:pPr>
       <w:keepNext/>
       <w:keepLines w:val="false"/>
@@ -5327,7 +5467,7 @@
       <w:smallCaps w:val="false"/>
       <w:strike w:val="false"/>
       <w:dstrike w:val="false"/>
-      <w:color w:val="auto"/>
+      <w:color w:val="00000A"/>
       <w:position w:val="0"/>
       <w:sz w:val="22"/>
       <w:sz w:val="22"/>
@@ -5337,10 +5477,10 @@
       <w:lang w:bidi="hi-IN" w:eastAsia="zh-CN" w:val="pt-BR"/>
     </w:rPr>
   </w:style>
-  <w:style w:styleId="style24" w:type="paragraph">
+  <w:style w:styleId="style25" w:type="paragraph">
     <w:name w:val="Title"/>
-    <w:basedOn w:val="style23"/>
-    <w:next w:val="style24"/>
+    <w:basedOn w:val="style24"/>
+    <w:next w:val="style25"/>
     <w:pPr>
       <w:keepNext/>
       <w:keepLines/>
@@ -5352,10 +5492,10 @@
       <w:szCs w:val="52"/>
     </w:rPr>
   </w:style>
-  <w:style w:styleId="style25" w:type="paragraph">
+  <w:style w:styleId="style26" w:type="paragraph">
     <w:name w:val="Subtitle"/>
-    <w:basedOn w:val="style23"/>
-    <w:next w:val="style25"/>
+    <w:basedOn w:val="style24"/>
+    <w:next w:val="style26"/>
     <w:pPr>
       <w:keepNext/>
       <w:keepLines/>

</xml_diff>

<commit_message>
adicionado trecho de instalacao do curl
</commit_message>
<xml_diff>
--- a/PlayerStage/Tutorial-Configurando_imagem_Raspbian_na_Raspberry.docx
+++ b/PlayerStage/Tutorial-Configurando_imagem_Raspbian_na_Raspberry.docx
@@ -2126,7 +2126,70 @@
           <w:b/>
           <w:bCs/>
         </w:rPr>
-        <w:t>Instalar o TIMIDITY para poder usar os canais virtuais de MIDI (Virtual MIDI Port) e usar notas musicais no autofalante</w:t>
+        <w:t>Instalar CURL que sera o responsavel pelo download do mp3 do google tts.</w:t>
+      </w:r>
+    </w:p>
+    <w:p>
+      <w:pPr>
+        <w:pStyle w:val="Normal"/>
+        <w:spacing w:before="0" w:after="0"/>
+        <w:rPr>
+          <w:b w:val="false"/>
+          <w:bCs w:val="false"/>
+        </w:rPr>
+      </w:pPr>
+      <w:r>
+        <w:rPr>
+          <w:b w:val="false"/>
+          <w:bCs w:val="false"/>
+        </w:rPr>
+        <w:t>sudo apt-get install curl</w:t>
+      </w:r>
+    </w:p>
+    <w:p>
+      <w:pPr>
+        <w:pStyle w:val="Normal"/>
+        <w:spacing w:before="0" w:after="0"/>
+        <w:rPr>
+          <w:rStyle w:val="SourceText"/>
+          <w:b w:val="false"/>
+          <w:bCs w:val="false"/>
+        </w:rPr>
+      </w:pPr>
+      <w:r>
+        <w:rPr>
+          <w:rStyle w:val="SourceText"/>
+          <w:b w:val="false"/>
+          <w:bCs w:val="false"/>
+        </w:rPr>
+        <w:t>sudo apt-get install libcurl4-openssl-dev</w:t>
+      </w:r>
+    </w:p>
+    <w:p>
+      <w:pPr>
+        <w:pStyle w:val="Normal"/>
+        <w:spacing w:before="0" w:after="0"/>
+        <w:rPr/>
+      </w:pPr>
+      <w:r>
+        <w:rPr/>
+      </w:r>
+    </w:p>
+    <w:p>
+      <w:pPr>
+        <w:pStyle w:val="Normal"/>
+        <w:spacing w:before="0" w:after="0"/>
+        <w:rPr>
+          <w:b/>
+          <w:bCs/>
+        </w:rPr>
+      </w:pPr>
+      <w:r>
+        <w:rPr>
+          <w:b/>
+          <w:bCs/>
+        </w:rPr>
+        <w:t xml:space="preserve">Instalar o TIMIDITY para poder usar os canais virtuais de MIDI (Virtual MIDI Port) e usar notas musicais no autofalante </w:t>
       </w:r>
     </w:p>
     <w:p>
@@ -5626,6 +5689,18 @@
       <w:u w:val="none"/>
     </w:rPr>
   </w:style>
+  <w:style w:type="character" w:styleId="ListLabel4">
+    <w:name w:val="ListLabel 4"/>
+    <w:rPr>
+      <w:u w:val="none"/>
+    </w:rPr>
+  </w:style>
+  <w:style w:type="character" w:styleId="SourceText">
+    <w:name w:val="Source Text"/>
+    <w:rPr>
+      <w:rFonts w:ascii="Liberation Mono" w:hAnsi="Liberation Mono" w:eastAsia="Droid Sans Fallback" w:cs="Liberation Mono"/>
+    </w:rPr>
+  </w:style>
   <w:style w:type="paragraph" w:styleId="Heading">
     <w:name w:val="Heading"/>
     <w:basedOn w:val="Normal"/>

</xml_diff>

<commit_message>
corrigido trecho de desativação dos logs da rasp pela serial
</commit_message>
<xml_diff>
--- a/PlayerStage/Tutorial-Configurando_imagem_Raspbian_na_Raspberry.docx
+++ b/PlayerStage/Tutorial-Configurando_imagem_Raspbian_na_Raspberry.docx
@@ -326,12 +326,8 @@
     <w:p>
       <w:pPr>
         <w:pStyle w:val="Normal"/>
-        <w:numPr>
-          <w:ilvl w:val="0"/>
-          <w:numId w:val="3"/>
-        </w:numPr>
-        <w:spacing w:before="0" w:after="0"/>
-        <w:ind w:left="720" w:right="0" w:firstLine="360"/>
+        <w:spacing w:before="0" w:after="0"/>
+        <w:ind w:left="0" w:right="0" w:hanging="0"/>
         <w:contextualSpacing/>
         <w:rPr>
           <w:color w:val="222222"/>
@@ -347,37 +343,16 @@
           <w:szCs w:val="19"/>
           <w:shd w:fill="FFFFFF" w:val="clear"/>
         </w:rPr>
-        <w:t>Desativando o serial login</w:t>
-      </w:r>
-    </w:p>
-    <w:p>
-      <w:pPr>
-        <w:pStyle w:val="Normal"/>
-        <w:spacing w:before="0" w:after="0"/>
-        <w:ind w:left="0" w:right="0" w:firstLine="720"/>
-        <w:rPr/>
-      </w:pPr>
-      <w:r>
-        <w:rPr/>
-        <w:t>$sudo systemctl mask serial-getty@ttyAMA0.service</w:t>
-      </w:r>
-    </w:p>
-    <w:p>
-      <w:pPr>
-        <w:pStyle w:val="Normal"/>
-        <w:spacing w:before="0" w:after="0"/>
-        <w:rPr/>
-      </w:pPr>
-      <w:r>
-        <w:rPr/>
-      </w:r>
-    </w:p>
-    <w:p>
-      <w:pPr>
-        <w:pStyle w:val="Normal"/>
-        <w:spacing w:before="0" w:after="0"/>
-        <w:rPr>
-          <w:strike/>
+        <w:t>1) Confirmar se a distribuição (codename) usada é Jessie, se for seguir os passos abaixo, senão tem que verificar o link fonte acima.</w:t>
+      </w:r>
+    </w:p>
+    <w:p>
+      <w:pPr>
+        <w:pStyle w:val="Normal"/>
+        <w:spacing w:before="0" w:after="0"/>
+        <w:ind w:left="0" w:right="0" w:hanging="0"/>
+        <w:contextualSpacing/>
+        <w:rPr>
           <w:color w:val="222222"/>
           <w:sz w:val="19"/>
           <w:szCs w:val="19"/>
@@ -386,34 +361,282 @@
       </w:pPr>
       <w:r>
         <w:rPr>
-          <w:strike/>
           <w:color w:val="222222"/>
           <w:sz w:val="19"/>
           <w:szCs w:val="19"/>
           <w:shd w:fill="FFFFFF" w:val="clear"/>
         </w:rPr>
-        <w:t>Step2. desativando o boot info</w:t>
-      </w:r>
-    </w:p>
-    <w:p>
-      <w:pPr>
-        <w:pStyle w:val="Normal"/>
-        <w:spacing w:before="0" w:after="0"/>
+        <w:t xml:space="preserve">     </w:t>
+      </w:r>
+      <w:r>
         <w:rPr>
           <w:color w:val="222222"/>
           <w:sz w:val="19"/>
           <w:szCs w:val="19"/>
           <w:shd w:fill="FFFFFF" w:val="clear"/>
         </w:rPr>
-      </w:pPr>
-      <w:r>
+        <w:t>$ lsb_release -a</w:t>
+      </w:r>
+    </w:p>
+    <w:p>
+      <w:pPr>
+        <w:pStyle w:val="Normal"/>
+        <w:spacing w:before="0" w:after="0"/>
+        <w:ind w:left="0" w:right="0" w:hanging="0"/>
+        <w:contextualSpacing/>
+        <w:rPr/>
+      </w:pPr>
+      <w:r>
+        <w:rPr/>
+      </w:r>
+    </w:p>
+    <w:p>
+      <w:pPr>
+        <w:pStyle w:val="Normal"/>
+        <w:spacing w:before="0" w:after="0"/>
+        <w:ind w:left="0" w:right="0" w:hanging="0"/>
+        <w:contextualSpacing/>
         <w:rPr>
           <w:color w:val="222222"/>
           <w:sz w:val="19"/>
           <w:szCs w:val="19"/>
           <w:shd w:fill="FFFFFF" w:val="clear"/>
         </w:rPr>
-        <w:t>Step3. Linkando a porta ama0 na aduino ide da rasp</w:t>
+      </w:pPr>
+      <w:r>
+        <w:rPr>
+          <w:color w:val="222222"/>
+          <w:sz w:val="19"/>
+          <w:szCs w:val="19"/>
+          <w:shd w:fill="FFFFFF" w:val="clear"/>
+        </w:rPr>
+        <w:t>2) Disable Serial Login</w:t>
+      </w:r>
+    </w:p>
+    <w:p>
+      <w:pPr>
+        <w:pStyle w:val="Normal"/>
+        <w:spacing w:before="0" w:after="0"/>
+        <w:ind w:left="0" w:right="0" w:hanging="0"/>
+        <w:contextualSpacing/>
+        <w:rPr>
+          <w:color w:val="222222"/>
+          <w:sz w:val="19"/>
+          <w:szCs w:val="19"/>
+          <w:shd w:fill="FFFFFF" w:val="clear"/>
+        </w:rPr>
+      </w:pPr>
+      <w:r>
+        <w:rPr>
+          <w:color w:val="222222"/>
+          <w:sz w:val="19"/>
+          <w:szCs w:val="19"/>
+          <w:shd w:fill="FFFFFF" w:val="clear"/>
+        </w:rPr>
+        <w:tab/>
+        <w:t>a) $ sudo systemctl stop serial-getty@ttyAMA0.service</w:t>
+      </w:r>
+    </w:p>
+    <w:p>
+      <w:pPr>
+        <w:pStyle w:val="Normal"/>
+        <w:spacing w:before="0" w:after="0"/>
+        <w:ind w:left="0" w:right="0" w:hanging="0"/>
+        <w:contextualSpacing/>
+        <w:rPr>
+          <w:rStyle w:val="InternetLink"/>
+          <w:color w:val="222222"/>
+          <w:sz w:val="19"/>
+          <w:szCs w:val="19"/>
+          <w:shd w:fill="FFFFFF" w:val="clear"/>
+        </w:rPr>
+      </w:pPr>
+      <w:r>
+        <w:rPr>
+          <w:color w:val="222222"/>
+          <w:sz w:val="19"/>
+          <w:szCs w:val="19"/>
+          <w:shd w:fill="FFFFFF" w:val="clear"/>
+        </w:rPr>
+        <w:tab/>
+        <w:t xml:space="preserve">b) $ sudo systemctl disable </w:t>
+      </w:r>
+      <w:hyperlink r:id="rId3">
+        <w:r>
+          <w:rPr>
+            <w:rStyle w:val="InternetLink"/>
+            <w:color w:val="222222"/>
+            <w:sz w:val="19"/>
+            <w:szCs w:val="19"/>
+            <w:shd w:fill="FFFFFF" w:val="clear"/>
+          </w:rPr>
+          <w:t>serial-getty@ttyAMA0.service</w:t>
+        </w:r>
+      </w:hyperlink>
+    </w:p>
+    <w:p>
+      <w:pPr>
+        <w:pStyle w:val="Normal"/>
+        <w:spacing w:before="0" w:after="0"/>
+        <w:ind w:left="0" w:right="0" w:hanging="0"/>
+        <w:contextualSpacing/>
+        <w:rPr>
+          <w:color w:val="222222"/>
+          <w:sz w:val="19"/>
+          <w:szCs w:val="19"/>
+          <w:shd w:fill="FFFFFF" w:val="clear"/>
+        </w:rPr>
+      </w:pPr>
+      <w:r>
+        <w:rPr>
+          <w:color w:val="222222"/>
+          <w:sz w:val="19"/>
+          <w:szCs w:val="19"/>
+          <w:shd w:fill="FFFFFF" w:val="clear"/>
+        </w:rPr>
+        <w:tab/>
+        <w:t>c) Adicionar a linha “enable_uart=1” no final do arquivo /boot/config.txt</w:t>
+      </w:r>
+    </w:p>
+    <w:p>
+      <w:pPr>
+        <w:pStyle w:val="Normal"/>
+        <w:spacing w:before="0" w:after="0"/>
+        <w:ind w:left="0" w:right="0" w:hanging="0"/>
+        <w:contextualSpacing/>
+        <w:rPr/>
+      </w:pPr>
+      <w:r>
+        <w:rPr>
+          <w:color w:val="222222"/>
+          <w:sz w:val="19"/>
+          <w:szCs w:val="19"/>
+          <w:shd w:fill="FFFFFF" w:val="clear"/>
+        </w:rPr>
+        <w:tab/>
+        <w:tab/>
+        <w:t xml:space="preserve">$ </w:t>
+      </w:r>
+      <w:r>
+        <w:rPr/>
+        <w:t>sudo nano /boot/config.txt</w:t>
+      </w:r>
+    </w:p>
+    <w:p>
+      <w:pPr>
+        <w:pStyle w:val="Normal"/>
+        <w:spacing w:before="0" w:after="0"/>
+        <w:ind w:left="0" w:right="0" w:hanging="0"/>
+        <w:contextualSpacing/>
+        <w:rPr/>
+      </w:pPr>
+      <w:r>
+        <w:rPr/>
+      </w:r>
+    </w:p>
+    <w:p>
+      <w:pPr>
+        <w:pStyle w:val="Normal"/>
+        <w:spacing w:before="0" w:after="0"/>
+        <w:ind w:left="0" w:right="0" w:hanging="0"/>
+        <w:contextualSpacing/>
+        <w:rPr>
+          <w:color w:val="222222"/>
+          <w:sz w:val="19"/>
+          <w:szCs w:val="19"/>
+          <w:shd w:fill="FFFFFF" w:val="clear"/>
+        </w:rPr>
+      </w:pPr>
+      <w:bookmarkStart w:id="0" w:name="__DdeLink__432_128341085"/>
+      <w:bookmarkEnd w:id="0"/>
+      <w:r>
+        <w:rPr>
+          <w:color w:val="222222"/>
+          <w:sz w:val="19"/>
+          <w:szCs w:val="19"/>
+          <w:shd w:fill="FFFFFF" w:val="clear"/>
+        </w:rPr>
+        <w:t>3) Disable Boot Info</w:t>
+      </w:r>
+    </w:p>
+    <w:p>
+      <w:pPr>
+        <w:pStyle w:val="Normal"/>
+        <w:spacing w:before="0" w:after="0"/>
+        <w:ind w:left="0" w:right="0" w:hanging="0"/>
+        <w:contextualSpacing/>
+        <w:rPr>
+          <w:color w:val="222222"/>
+          <w:sz w:val="19"/>
+          <w:szCs w:val="19"/>
+          <w:shd w:fill="FFFFFF" w:val="clear"/>
+        </w:rPr>
+      </w:pPr>
+      <w:r>
+        <w:rPr>
+          <w:color w:val="222222"/>
+          <w:sz w:val="19"/>
+          <w:szCs w:val="19"/>
+          <w:shd w:fill="FFFFFF" w:val="clear"/>
+        </w:rPr>
+        <w:tab/>
+        <w:t>a) Deletar a parte “</w:t>
+      </w:r>
+      <w:r>
+        <w:rPr>
+          <w:b/>
+          <w:bCs/>
+          <w:color w:val="222222"/>
+          <w:sz w:val="19"/>
+          <w:szCs w:val="19"/>
+          <w:shd w:fill="FFFFFF" w:val="clear"/>
+        </w:rPr>
+        <w:t>console=serail0,115200</w:t>
+      </w:r>
+      <w:r>
+        <w:rPr>
+          <w:color w:val="222222"/>
+          <w:sz w:val="19"/>
+          <w:szCs w:val="19"/>
+          <w:shd w:fill="FFFFFF" w:val="clear"/>
+        </w:rPr>
+        <w:t>″ (caso exista) do arquivo /boot/cmdline.txt</w:t>
+      </w:r>
+    </w:p>
+    <w:p>
+      <w:pPr>
+        <w:pStyle w:val="Normal"/>
+        <w:spacing w:before="0" w:after="0"/>
+        <w:ind w:left="0" w:right="0" w:hanging="0"/>
+        <w:contextualSpacing/>
+        <w:rPr>
+          <w:color w:val="222222"/>
+          <w:sz w:val="19"/>
+          <w:szCs w:val="19"/>
+          <w:shd w:fill="FFFFFF" w:val="clear"/>
+        </w:rPr>
+      </w:pPr>
+      <w:r>
+        <w:rPr>
+          <w:color w:val="222222"/>
+          <w:sz w:val="19"/>
+          <w:szCs w:val="19"/>
+          <w:shd w:fill="FFFFFF" w:val="clear"/>
+        </w:rPr>
+        <w:tab/>
+        <w:t>b) $ sudo nano /boot/cmdline.txt</w:t>
+      </w:r>
+    </w:p>
+    <w:p>
+      <w:pPr>
+        <w:pStyle w:val="Normal"/>
+        <w:spacing w:before="0" w:after="0"/>
+        <w:ind w:left="0" w:right="0" w:hanging="0"/>
+        <w:contextualSpacing/>
+        <w:rPr/>
+      </w:pPr>
+      <w:r>
+        <w:rPr/>
       </w:r>
     </w:p>
     <w:p>
@@ -553,7 +776,7 @@
           <w:rStyle w:val="InternetLink"/>
         </w:rPr>
       </w:pPr>
-      <w:hyperlink r:id="rId3">
+      <w:hyperlink r:id="rId4">
         <w:r>
           <w:rPr>
             <w:rStyle w:val="InternetLink"/>
@@ -601,7 +824,7 @@
         </w:rPr>
         <w:t xml:space="preserve">Fonte: </w:t>
       </w:r>
-      <w:hyperlink r:id="rId4">
+      <w:hyperlink r:id="rId5">
         <w:r>
           <w:rPr>
             <w:rStyle w:val="InternetLink"/>
@@ -955,7 +1178,7 @@
           <w:rStyle w:val="InternetLink"/>
         </w:rPr>
       </w:pPr>
-      <w:hyperlink r:id="rId5">
+      <w:hyperlink r:id="rId6">
         <w:r>
           <w:rPr>
             <w:rStyle w:val="InternetLink"/>
@@ -1417,7 +1640,7 @@
         <w:rPr/>
         <w:t xml:space="preserve">git clone </w:t>
       </w:r>
-      <w:hyperlink r:id="rId6">
+      <w:hyperlink r:id="rId7">
         <w:r>
           <w:rPr>
             <w:rStyle w:val="InternetLink"/>
@@ -1770,7 +1993,7 @@
         <w:rPr/>
         <w:t xml:space="preserve">1)Baixar ultima versão da Raspcam no site </w:t>
       </w:r>
-      <w:hyperlink r:id="rId7">
+      <w:hyperlink r:id="rId8">
         <w:r>
           <w:rPr>
             <w:rStyle w:val="InternetLink"/>
@@ -2023,7 +2246,7 @@
         </w:rPr>
         <w:t>Atenção:</w:t>
       </w:r>
-      <w:bookmarkStart w:id="0" w:name="__DdeLink__421_1775562087"/>
+      <w:bookmarkStart w:id="1" w:name="__DdeLink__421_1775562087"/>
       <w:r>
         <w:rPr>
           <w:b/>
@@ -2060,7 +2283,7 @@
           <w:bCs/>
         </w:rPr>
       </w:pPr>
-      <w:bookmarkEnd w:id="0"/>
+      <w:bookmarkEnd w:id="1"/>
       <w:r>
         <w:rPr>
           <w:b/>
@@ -2210,8 +2433,8 @@
           <w:shd w:fill="FFFFFF" w:val="clear"/>
         </w:rPr>
       </w:pPr>
-      <w:bookmarkStart w:id="1" w:name="docs-internal-guid-8c6dc6e4-fb5a-5113-caf9-6875e524a1b0"/>
-      <w:bookmarkEnd w:id="1"/>
+      <w:bookmarkStart w:id="2" w:name="docs-internal-guid-8c6dc6e4-fb5a-5113-caf9-6875e524a1b0"/>
+      <w:bookmarkEnd w:id="2"/>
       <w:r>
         <w:rPr>
           <w:b w:val="false"/>
@@ -2308,7 +2531,7 @@
         </w:rPr>
         <w:t xml:space="preserve">: </w:t>
       </w:r>
-      <w:hyperlink r:id="rId8">
+      <w:hyperlink r:id="rId9">
         <w:r>
           <w:rPr>
             <w:rStyle w:val="InternetLink"/>
@@ -3588,7 +3811,7 @@
         <w:rPr/>
         <w:t xml:space="preserve">Fonte: </w:t>
       </w:r>
-      <w:hyperlink r:id="rId9">
+      <w:hyperlink r:id="rId10">
         <w:r>
           <w:rPr>
             <w:rStyle w:val="InternetLink"/>
@@ -3708,7 +3931,7 @@
           <w:u w:val="single"/>
         </w:rPr>
       </w:pPr>
-      <w:hyperlink r:id="rId10">
+      <w:hyperlink r:id="rId11">
         <w:r>
           <w:rPr>
             <w:rStyle w:val="InternetLink"/>
@@ -3729,7 +3952,7 @@
           <w:u w:val="single"/>
         </w:rPr>
       </w:pPr>
-      <w:hyperlink r:id="rId11">
+      <w:hyperlink r:id="rId12">
         <w:r>
           <w:rPr>
             <w:rStyle w:val="InternetLink"/>
@@ -3848,7 +4071,7 @@
           <w:u w:val="single"/>
         </w:rPr>
       </w:pPr>
-      <w:hyperlink r:id="rId12">
+      <w:hyperlink r:id="rId13">
         <w:r>
           <w:rPr>
             <w:rStyle w:val="InternetLink"/>
@@ -3870,7 +4093,7 @@
           <w:u w:val="single"/>
         </w:rPr>
       </w:pPr>
-      <w:hyperlink r:id="rId13">
+      <w:hyperlink r:id="rId14">
         <w:r>
           <w:rPr>
             <w:rStyle w:val="InternetLink"/>
@@ -3923,7 +4146,7 @@
         <w:rPr/>
         <w:t xml:space="preserve">Fonte: </w:t>
       </w:r>
-      <w:hyperlink r:id="rId14">
+      <w:hyperlink r:id="rId15">
         <w:r>
           <w:rPr>
             <w:rStyle w:val="InternetLink"/>
@@ -4100,7 +4323,7 @@
           <w:u w:val="single"/>
         </w:rPr>
       </w:pPr>
-      <w:hyperlink r:id="rId15">
+      <w:hyperlink r:id="rId16">
         <w:r>
           <w:rPr>
             <w:rStyle w:val="InternetLink"/>
@@ -4146,7 +4369,7 @@
           <w:u w:val="single"/>
         </w:rPr>
       </w:pPr>
-      <w:hyperlink r:id="rId16">
+      <w:hyperlink r:id="rId17">
         <w:r>
           <w:rPr>
             <w:rStyle w:val="InternetLink"/>
@@ -4192,7 +4415,7 @@
           <w:u w:val="single"/>
         </w:rPr>
       </w:pPr>
-      <w:hyperlink r:id="rId17">
+      <w:hyperlink r:id="rId18">
         <w:r>
           <w:rPr>
             <w:rStyle w:val="InternetLink"/>
@@ -4238,7 +4461,7 @@
           <w:u w:val="single"/>
         </w:rPr>
       </w:pPr>
-      <w:hyperlink r:id="rId18">
+      <w:hyperlink r:id="rId19">
         <w:r>
           <w:rPr>
             <w:rStyle w:val="InternetLink"/>
@@ -4288,7 +4511,7 @@
         <w:rPr/>
         <w:t xml:space="preserve">Fonte: </w:t>
       </w:r>
-      <w:hyperlink r:id="rId19">
+      <w:hyperlink r:id="rId20">
         <w:r>
           <w:rPr>
             <w:rStyle w:val="InternetLink"/>
@@ -4334,7 +4557,7 @@
           <w:u w:val="single"/>
         </w:rPr>
       </w:pPr>
-      <w:hyperlink r:id="rId20">
+      <w:hyperlink r:id="rId21">
         <w:r>
           <w:rPr>
             <w:rStyle w:val="InternetLink"/>
@@ -4380,7 +4603,7 @@
           <w:u w:val="single"/>
         </w:rPr>
       </w:pPr>
-      <w:hyperlink r:id="rId21">
+      <w:hyperlink r:id="rId22">
         <w:r>
           <w:rPr>
             <w:rStyle w:val="InternetLink"/>
@@ -5701,6 +5924,12 @@
       <w:rFonts w:ascii="Liberation Mono" w:hAnsi="Liberation Mono" w:eastAsia="Droid Sans Fallback" w:cs="Liberation Mono"/>
     </w:rPr>
   </w:style>
+  <w:style w:type="character" w:styleId="ListLabel5">
+    <w:name w:val="ListLabel 5"/>
+    <w:rPr>
+      <w:u w:val="none"/>
+    </w:rPr>
+  </w:style>
   <w:style w:type="paragraph" w:styleId="Heading">
     <w:name w:val="Heading"/>
     <w:basedOn w:val="Normal"/>

</xml_diff>